<commit_message>
Codigos Finales y Ajustes Finales
</commit_message>
<xml_diff>
--- a/Labs/Lab3/Laboratorio 3, guía.docx
+++ b/Labs/Lab3/Laboratorio 3, guía.docx
@@ -1526,17 +1526,15 @@
         </w:rPr>
         <w:t xml:space="preserve">Al momento de compilar el programa, </w:t>
       </w:r>
-      <w:proofErr w:type="spellStart"/>
-      <w:r>
-        <w:rPr>
-          <w:rFonts w:ascii="Times New Roman" w:hAnsi="Times New Roman" w:cs="Times New Roman"/>
-          <w:sz w:val="24"/>
-          <w:szCs w:val="24"/>
-          <w:lang w:val="es-GT"/>
-        </w:rPr>
-        <w:t>denem</w:t>
-      </w:r>
-      <w:proofErr w:type="spellEnd"/>
+      <w:r>
+        <w:rPr>
+          <w:rFonts w:ascii="Times New Roman" w:hAnsi="Times New Roman" w:cs="Times New Roman"/>
+          <w:sz w:val="24"/>
+          <w:szCs w:val="24"/>
+          <w:lang w:val="es-GT"/>
+        </w:rPr>
+        <w:t>deben</w:t>
+      </w:r>
       <w:r>
         <w:rPr>
           <w:rFonts w:ascii="Times New Roman" w:hAnsi="Times New Roman" w:cs="Times New Roman"/>

</xml_diff>